<commit_message>
Documentation in our project
</commit_message>
<xml_diff>
--- a/Docs/PKRY Elektroniczne głosowanie.docx
+++ b/Docs/PKRY Elektroniczne głosowanie.docx
@@ -7,6 +7,8 @@
         <w:pStyle w:val="Title"/>
         <w:jc w:val="center"/>
       </w:pPr>
+      <w:bookmarkStart w:id="0" w:name="_GoBack"/>
+      <w:bookmarkEnd w:id="0"/>
       <w:r>
         <w:t>PKRY Elektroniczne głosowanie</w:t>
       </w:r>
@@ -1701,8 +1703,6 @@
       <w:r>
         <w:t>podział karty do głosowania na dwie częsci (spermutowana lista kandydatów oraz losowo wybrane pola tak/nie); za każdą część odpowiada inna jednostka (Election Authority i Proxy) i żadna z nich nie zna informacji przechowywanej w drugiej jednostce,</w:t>
       </w:r>
-      <w:bookmarkStart w:id="0" w:name="_GoBack"/>
-      <w:bookmarkEnd w:id="0"/>
     </w:p>
     <w:p>
       <w:pPr>
@@ -2356,19 +2356,10 @@
         <w:rPr>
           <w:i/>
         </w:rPr>
-        <w:t>PKRY_PROXY</w:t>
-      </w:r>
-      <w:r>
-        <w:rPr>
-          <w:i/>
-        </w:rPr>
-        <w:t xml:space="preserve"> </w:t>
-      </w:r>
-      <w:r>
-        <w:t xml:space="preserve"> - komentarze do aplikacji </w:t>
-      </w:r>
-      <w:r>
-        <w:t>Proxy</w:t>
+        <w:t xml:space="preserve">PKRY_PROXY </w:t>
+      </w:r>
+      <w:r>
+        <w:t xml:space="preserve"> - komentarze do aplikacji Proxy</w:t>
       </w:r>
     </w:p>
     <w:p>
@@ -2383,28 +2374,518 @@
         <w:rPr>
           <w:i/>
         </w:rPr>
-        <w:t>PKRY_</w:t>
-      </w:r>
-      <w:r>
-        <w:rPr>
-          <w:i/>
-        </w:rPr>
-        <w:t>VOTER</w:t>
-      </w:r>
-      <w:r>
-        <w:rPr>
-          <w:i/>
-        </w:rPr>
-        <w:t xml:space="preserve"> </w:t>
-      </w:r>
-      <w:r>
-        <w:t xml:space="preserve"> - komentarze do aplikacji </w:t>
-      </w:r>
-      <w:r>
+        <w:t xml:space="preserve">PKRY_VOTER </w:t>
+      </w:r>
+      <w:r>
+        <w:t xml:space="preserve"> - komentarze do aplikacji Voter</w:t>
+      </w:r>
+    </w:p>
+    <w:p/>
+    <w:p/>
+    <w:p/>
+    <w:p/>
+    <w:p/>
+    <w:p/>
+    <w:p/>
+    <w:p/>
+    <w:p/>
+    <w:p/>
+    <w:p/>
+    <w:p/>
+    <w:p/>
+    <w:p/>
+    <w:p/>
+    <w:p/>
+    <w:p>
+      <w:pPr>
+        <w:pStyle w:val="Heading2"/>
+        <w:rPr>
+          <w:b w:val="0"/>
+        </w:rPr>
+      </w:pPr>
+      <w:r>
+        <w:rPr>
+          <w:b w:val="0"/>
+        </w:rPr>
+        <w:lastRenderedPageBreak/>
+        <w:t xml:space="preserve">Dokumentacja ETAP I </w:t>
+      </w:r>
+    </w:p>
+    <w:p/>
+    <w:p>
+      <w:pPr>
+        <w:pStyle w:val="Heading4"/>
+      </w:pPr>
+      <w:r>
+        <w:t>Wprowadzenie – opis projektu</w:t>
+      </w:r>
+    </w:p>
+    <w:p>
+      <w:pPr>
+        <w:jc w:val="both"/>
+        <w:rPr>
+          <w:lang w:val="en-US"/>
+        </w:rPr>
+      </w:pPr>
+      <w:r>
+        <w:t xml:space="preserve">Projekt ma na celu zaimplementowanie systemy umożliwiającego przeprowadzenie e-głosowania. Aplikacja spełnia podstawowe wymagania bezpieczeństwa i gwarancji poprawności przebiegu głosowania w tym celu wykorzystany zostanie ślepy podpis. </w:t>
+      </w:r>
+      <w:r>
+        <w:rPr>
+          <w:lang w:val="en-US"/>
+        </w:rPr>
+        <w:t>Realizując projekt bazujemy na pomyśle zatytułowanym „Scratch, Click &amp; Vote: E2E voting over the Internet”, autorzy Mirosław Kutyłowski, Filip Zagórski, Institute of Mathematics and Computer Science Wrocław University of Technology.</w:t>
+      </w:r>
+    </w:p>
+    <w:p>
+      <w:pPr>
+        <w:pStyle w:val="Heading4"/>
+        <w:rPr>
+          <w:lang w:val="en-US"/>
+        </w:rPr>
+      </w:pPr>
+    </w:p>
+    <w:p>
+      <w:pPr>
+        <w:pStyle w:val="Heading4"/>
+      </w:pPr>
+      <w:r>
+        <w:t>Aplikacja składa się z czterech modułów (podprogramów):</w:t>
+      </w:r>
+    </w:p>
+    <w:p>
+      <w:pPr>
+        <w:jc w:val="both"/>
+      </w:pPr>
+      <w:r>
+        <w:rPr>
+          <w:b/>
+        </w:rPr>
+        <w:t>Election Authority (ozn EA)</w:t>
+      </w:r>
+      <w:r>
+        <w:t xml:space="preserve"> - odpowiada za przygotowanie list kandydatów ( każda z list charakteryzuje się unikatową permutacją, wymieszaniem, kandydatów). Ponadto dba o liczenie głosów i zapewnienie głosującemu specjalny token przy pomocy którego może sprawdzić czy jego głos nie został zmieniony.</w:t>
+      </w:r>
+    </w:p>
+    <w:p>
+      <w:pPr>
+        <w:jc w:val="both"/>
+      </w:pPr>
+      <w:r>
+        <w:rPr>
+          <w:b/>
+        </w:rPr>
+        <w:t>Proxy</w:t>
+      </w:r>
+      <w:r>
+        <w:t xml:space="preserve"> - odpowiada za przygotowanie kart do głosowania oraz pośredniczy w przekazywaniu głosu między Voter'em a Election Authority</w:t>
+      </w:r>
+    </w:p>
+    <w:p>
+      <w:pPr>
+        <w:jc w:val="both"/>
+      </w:pPr>
+      <w:r>
+        <w:rPr>
+          <w:b/>
+        </w:rPr>
         <w:t>Voter</w:t>
       </w:r>
-    </w:p>
-    <w:p/>
+      <w:r>
+        <w:t xml:space="preserve"> - odpowiada za prezentację danych otrzymanych od EA (lista kandydatów) oraz Proxy (karta do głosowania) oraz oddanie głosy przez wyborcę.  </w:t>
+      </w:r>
+    </w:p>
+    <w:p>
+      <w:pPr>
+        <w:jc w:val="both"/>
+      </w:pPr>
+      <w:r>
+        <w:rPr>
+          <w:b/>
+        </w:rPr>
+        <w:t xml:space="preserve">Auditor </w:t>
+      </w:r>
+      <w:r>
+        <w:t>- pełni rolę nadzorcy, sprawdza czy w toku głosowania nie doszło do fałszerstwa.</w:t>
+      </w:r>
+    </w:p>
+    <w:p/>
+    <w:p>
+      <w:pPr>
+        <w:pStyle w:val="Heading4"/>
+      </w:pPr>
+      <w:r>
+        <w:t>Opracowanie teoretyczne</w:t>
+      </w:r>
+    </w:p>
+    <w:p>
+      <w:pPr>
+        <w:jc w:val="both"/>
+      </w:pPr>
+      <w:r>
+        <w:t>Projekt zostanie opracowany przy wykorzystaniu języka C# rozszerzonego o bibliotekę kryptograficzną Bouncy Castle [1] przy wykorzystaniu środowiska Microsoft Visual Studio 2010. Całość będzie składać się z oddzielnych 4 aplikacji okienkowych i wykorzystywać architekturę klient-serwer TCP do wzajemnej komunikacji.</w:t>
+      </w:r>
+    </w:p>
+    <w:p>
+      <w:r>
+        <w:rPr>
+          <w:b/>
+        </w:rPr>
+        <w:t>Wykorzystane rozwiązania z dziedziny kryptografii:</w:t>
+      </w:r>
+    </w:p>
+    <w:p>
+      <w:pPr>
+        <w:jc w:val="both"/>
+      </w:pPr>
+      <w:r>
+        <w:rPr>
+          <w:u w:val="single"/>
+        </w:rPr>
+        <w:t>Bitcommitment [2], pl zobowiązanie bitowe</w:t>
+      </w:r>
+      <w:r>
+        <w:t xml:space="preserve"> – jest to schemat pozwalający jednej stronie udowodnić niezmienność pewnego sekretu (danych, informacji) bez potrzeby ujawniania. Stron zobowiązująca nie może zmienić podanej wartości po dokonaniu zobowiązania. Po ujawnieniu sekretu strona przyjmująca zobowiązanie ma możliwość wykrycia ewentualnych nieprawidłowości wynikających z działania drugiej strony. </w:t>
+      </w:r>
+      <w:r>
+        <w:tab/>
+      </w:r>
+      <w:r>
+        <w:tab/>
+      </w:r>
+      <w:r>
+        <w:tab/>
+      </w:r>
+      <w:r>
+        <w:tab/>
+      </w:r>
+    </w:p>
+    <w:p>
+      <w:pPr>
+        <w:jc w:val="both"/>
+      </w:pPr>
+      <w:r>
+        <w:rPr>
+          <w:u w:val="single"/>
+        </w:rPr>
+        <w:t>Blind signature [3], pl ślepy</w:t>
+      </w:r>
+      <w:r>
+        <w:t xml:space="preserve"> podpis -  rodzaj podpisu cyfrowego w którym zawartość wiadomości jest zaślepiana przed podpisaniem. Ślepy podpis może być potem zweryfikowany z wiadomością. Są na ogół wykorzystywane w protokołach opartych na prywatności, w których autor wiadomości i podpisujący to różne osoby. Wykorzystywany jest w celu zapewnienia uczciwości jednej ze stron przy jednoczesnym zachowaniu tajności informacji.</w:t>
+      </w:r>
+    </w:p>
+    <w:p/>
+    <w:p>
+      <w:pPr>
+        <w:pStyle w:val="Heading4"/>
+      </w:pPr>
+      <w:r>
+        <w:lastRenderedPageBreak/>
+        <w:t>Koncepcja rozwiązania problemu [4]</w:t>
+      </w:r>
+    </w:p>
+    <w:p>
+      <w:r>
+        <w:t>SL – numer identyfikujący listę kandydatów</w:t>
+      </w:r>
+    </w:p>
+    <w:p>
+      <w:r>
+        <w:t>SR – numer karty do głosowania</w:t>
+      </w:r>
+    </w:p>
+    <w:p>
+      <w:r>
+        <w:t>π – permutacja listy kandydatów</w:t>
+      </w:r>
+    </w:p>
+    <w:p>
+      <w:r>
+        <w:t>tokeny – służą do podpisania kolumn w macierzy głosów</w:t>
+      </w:r>
+    </w:p>
+    <w:p/>
+    <w:p>
+      <w:r>
+        <w:rPr>
+          <w:noProof/>
+          <w:lang w:eastAsia="pl-PL"/>
+        </w:rPr>
+        <w:drawing>
+          <wp:inline distT="0" distB="0" distL="0" distR="0" wp14:anchorId="4E153128" wp14:editId="5634AA51">
+            <wp:extent cx="5760720" cy="2501865"/>
+            <wp:effectExtent l="0" t="0" r="0" b="0"/>
+            <wp:docPr id="8" name="Picture 8"/>
+            <wp:cNvGraphicFramePr>
+              <a:graphicFrameLocks xmlns:a="http://schemas.openxmlformats.org/drawingml/2006/main" noChangeAspect="1"/>
+            </wp:cNvGraphicFramePr>
+            <a:graphic xmlns:a="http://schemas.openxmlformats.org/drawingml/2006/main">
+              <a:graphicData uri="http://schemas.openxmlformats.org/drawingml/2006/picture">
+                <pic:pic xmlns:pic="http://schemas.openxmlformats.org/drawingml/2006/picture">
+                  <pic:nvPicPr>
+                    <pic:cNvPr id="0" name=""/>
+                    <pic:cNvPicPr/>
+                  </pic:nvPicPr>
+                  <pic:blipFill>
+                    <a:blip r:embed="rId21"/>
+                    <a:stretch>
+                      <a:fillRect/>
+                    </a:stretch>
+                  </pic:blipFill>
+                  <pic:spPr>
+                    <a:xfrm>
+                      <a:off x="0" y="0"/>
+                      <a:ext cx="5760720" cy="2501865"/>
+                    </a:xfrm>
+                    <a:prstGeom prst="rect">
+                      <a:avLst/>
+                    </a:prstGeom>
+                  </pic:spPr>
+                </pic:pic>
+              </a:graphicData>
+            </a:graphic>
+          </wp:inline>
+        </w:drawing>
+      </w:r>
+    </w:p>
+    <w:p/>
+    <w:p/>
+    <w:p>
+      <w:pPr>
+        <w:jc w:val="both"/>
+      </w:pPr>
+      <w:r>
+        <w:t>Opis schematu:</w:t>
+      </w:r>
+    </w:p>
+    <w:p>
+      <w:pPr>
+        <w:jc w:val="both"/>
+      </w:pPr>
+      <w:r>
+        <w:t>0 : EA wczytuje standardową listę kandydatów</w:t>
+      </w:r>
+    </w:p>
+    <w:p>
+      <w:pPr>
+        <w:jc w:val="both"/>
+      </w:pPr>
+      <w:r>
+        <w:t>1:  EA generuje dla każdej karty z osobna: SL,  π oraz tokeny (A,B,C,D) i przesyła listę SL i                 bitcommitment od π do  Auditora</w:t>
+      </w:r>
+    </w:p>
+    <w:p>
+      <w:pPr>
+        <w:jc w:val="both"/>
+      </w:pPr>
+      <w:r>
+        <w:t>2: Proxy generuje dla każdej karty do głosowania SR oraz losowe pozycje „tak”. Następnie zapisuje wektor pozycji „tak” w pliku, tak aby głosujący mógł przyłożyć do listy kandydatów.</w:t>
+      </w:r>
+    </w:p>
+    <w:p>
+      <w:pPr>
+        <w:jc w:val="both"/>
+      </w:pPr>
+      <w:r>
+        <w:t>3: EA przekazuje do Proxy: SL oraz tokeny</w:t>
+      </w:r>
+    </w:p>
+    <w:p>
+      <w:pPr>
+        <w:jc w:val="both"/>
+      </w:pPr>
+      <w:r>
+        <w:t>4: Proxy paruje SL oraz odpowiadający mu SR</w:t>
+      </w:r>
+    </w:p>
+    <w:p>
+      <w:pPr>
+        <w:jc w:val="both"/>
+      </w:pPr>
+      <w:r>
+        <w:t>5: Proxy przekazuje pary SL i SR do Votera</w:t>
+      </w:r>
+    </w:p>
+    <w:p>
+      <w:pPr>
+        <w:jc w:val="both"/>
+      </w:pPr>
+      <w:r>
+        <w:t>6: Voter pobiera kartę z kandydatami na podstawie numeru SL</w:t>
+      </w:r>
+    </w:p>
+    <w:p>
+      <w:pPr>
+        <w:jc w:val="both"/>
+      </w:pPr>
+      <w:r>
+        <w:t>7: Voter dokonuje głosu</w:t>
+      </w:r>
+    </w:p>
+    <w:p>
+      <w:pPr>
+        <w:jc w:val="both"/>
+      </w:pPr>
+      <w:r>
+        <w:t>8: Głos (jako zero-jedynkowa tablica dwuwymiarowa) przekazywany jest do Proxy</w:t>
+      </w:r>
+    </w:p>
+    <w:p>
+      <w:pPr>
+        <w:jc w:val="both"/>
+      </w:pPr>
+      <w:r>
+        <w:lastRenderedPageBreak/>
+        <w:t>9: Proxy przekształca głos na tzw. „ballot matrix”, czyli zaznacza wszystkie te pola “nie”, które nie zostały kliknięte przez Voter</w:t>
+      </w:r>
+    </w:p>
+    <w:p>
+      <w:pPr>
+        <w:jc w:val="both"/>
+      </w:pPr>
+      <w:r>
+        <w:t>10: Proxy zaślepia „ballot matrix” (para kluczy generowana losowo) [5]</w:t>
+      </w:r>
+    </w:p>
+    <w:p>
+      <w:pPr>
+        <w:jc w:val="both"/>
+      </w:pPr>
+      <w:r>
+        <w:t>11: Proxy przesyła: SL, tokeny oraz zaślepiony „ballot matrix”</w:t>
+      </w:r>
+    </w:p>
+    <w:p>
+      <w:pPr>
+        <w:jc w:val="both"/>
+      </w:pPr>
+      <w:r>
+        <w:t>12: EA podpisuje zaślepioną „ballot matrix” następnie zwraca SL, tokeny i zaślepioną, podpisaną ballot matrix</w:t>
+      </w:r>
+    </w:p>
+    <w:p>
+      <w:pPr>
+        <w:jc w:val="both"/>
+      </w:pPr>
+      <w:r>
+        <w:t>13: Proxy wysyła podpisaną kolumnę (wybraną przez głosującego jako potwierdzenie) do Votera</w:t>
+      </w:r>
+    </w:p>
+    <w:p>
+      <w:pPr>
+        <w:jc w:val="both"/>
+      </w:pPr>
+      <w:r>
+        <w:t>14: Voter wybiera kolumnę którą chce stosować jako potwierdzenie - token, kolumna, podpis od EA</w:t>
+      </w:r>
+    </w:p>
+    <w:p>
+      <w:pPr>
+        <w:jc w:val="both"/>
+      </w:pPr>
+      <w:r>
+        <w:t>15: Proxy przesyła odślepioną, podpisaną  „ballot matrix” i odpowiadający jej SL do Election Auditora</w:t>
+      </w:r>
+    </w:p>
+    <w:p>
+      <w:pPr>
+        <w:jc w:val="both"/>
+      </w:pPr>
+      <w:r>
+        <w:t>16: EA odpermutowuje i liczy głosy</w:t>
+      </w:r>
+    </w:p>
+    <w:p>
+      <w:pPr>
+        <w:jc w:val="both"/>
+      </w:pPr>
+      <w:r>
+        <w:t>17: Auditor dostaje odślepione π od EA i dokonuje sprawdzenie czy nie uległo ono zmianie</w:t>
+      </w:r>
+    </w:p>
+    <w:p/>
+    <w:p/>
+    <w:p>
+      <w:pPr>
+        <w:pStyle w:val="Heading4"/>
+      </w:pPr>
+      <w:r>
+        <w:t>Bibliografia</w:t>
+      </w:r>
+    </w:p>
+    <w:p>
+      <w:pPr>
+        <w:jc w:val="both"/>
+      </w:pPr>
+      <w:r>
+        <w:t>[1] http://www.bouncycastle.org/</w:t>
+      </w:r>
+    </w:p>
+    <w:p>
+      <w:pPr>
+        <w:jc w:val="both"/>
+      </w:pPr>
+      <w:r>
+        <w:t xml:space="preserve">[2] http://www.cs.berkeley.edu/~daw/teaching/cs276-s04/19a.ps </w:t>
+      </w:r>
+    </w:p>
+    <w:p>
+      <w:pPr>
+        <w:jc w:val="both"/>
+      </w:pPr>
+      <w:r>
+        <w:t>[3] Z. Kotulski, Wykłady z przedmotu Protokoły Kryptograficzne, Politechnika Warszawska, 2014</w:t>
+      </w:r>
+    </w:p>
+    <w:p>
+      <w:pPr>
+        <w:jc w:val="both"/>
+        <w:rPr>
+          <w:lang w:val="en-US"/>
+        </w:rPr>
+      </w:pPr>
+      <w:r>
+        <w:rPr>
+          <w:lang w:val="en-US"/>
+        </w:rPr>
+        <w:t xml:space="preserve">[4] M. Kutyłowski, F. Zagórski Scratch, Click &amp; Vote: E2E voting over the Internet, Politechnika </w:t>
+      </w:r>
+    </w:p>
+    <w:p>
+      <w:pPr>
+        <w:jc w:val="both"/>
+        <w:rPr>
+          <w:lang w:val="en-US"/>
+        </w:rPr>
+      </w:pPr>
+      <w:r>
+        <w:rPr>
+          <w:lang w:val="en-US"/>
+        </w:rPr>
+        <w:t xml:space="preserve">Wrocławska </w:t>
+      </w:r>
+    </w:p>
+    <w:p>
+      <w:pPr>
+        <w:jc w:val="both"/>
+        <w:rPr>
+          <w:lang w:val="en-US"/>
+        </w:rPr>
+      </w:pPr>
+      <w:r>
+        <w:rPr>
+          <w:lang w:val="en-US"/>
+        </w:rPr>
+        <w:t>[5] R. Bellovin, Cryptography: Authentication, Blind Signatures, and Digital Cash</w:t>
+      </w:r>
+    </w:p>
+    <w:p>
+      <w:pPr>
+        <w:rPr>
+          <w:lang w:val="en-US"/>
+        </w:rPr>
+      </w:pPr>
+    </w:p>
     <w:sectPr>
       <w:pgSz w:w="11906" w:h="16838"/>
       <w:pgMar w:top="1417" w:right="1417" w:bottom="1417" w:left="1417" w:header="708" w:footer="708" w:gutter="0"/>
@@ -3972,6 +4453,30 @@
       <w:rFonts w:asciiTheme="majorHAnsi" w:eastAsiaTheme="majorEastAsia" w:hAnsiTheme="majorHAnsi" w:cstheme="majorBidi"/>
       <w:b/>
       <w:bCs/>
+      <w:color w:val="4F81BD" w:themeColor="accent1"/>
+    </w:rPr>
+  </w:style>
+  <w:style w:type="paragraph" w:styleId="Heading4">
+    <w:name w:val="heading 4"/>
+    <w:basedOn w:val="Normal"/>
+    <w:next w:val="Normal"/>
+    <w:link w:val="Heading4Char"/>
+    <w:uiPriority w:val="9"/>
+    <w:unhideWhenUsed/>
+    <w:qFormat/>
+    <w:rsid w:val="00856364"/>
+    <w:pPr>
+      <w:keepNext/>
+      <w:keepLines/>
+      <w:spacing w:before="200" w:after="0"/>
+      <w:outlineLvl w:val="3"/>
+    </w:pPr>
+    <w:rPr>
+      <w:rFonts w:asciiTheme="majorHAnsi" w:eastAsiaTheme="majorEastAsia" w:hAnsiTheme="majorHAnsi" w:cstheme="majorBidi"/>
+      <w:b/>
+      <w:bCs/>
+      <w:i/>
+      <w:iCs/>
       <w:color w:val="4F81BD" w:themeColor="accent1"/>
     </w:rPr>
   </w:style>
@@ -4253,6 +4758,21 @@
       <w:spacing w:after="0" w:line="240" w:lineRule="auto"/>
     </w:pPr>
   </w:style>
+  <w:style w:type="character" w:customStyle="1" w:styleId="Heading4Char">
+    <w:name w:val="Heading 4 Char"/>
+    <w:basedOn w:val="DefaultParagraphFont"/>
+    <w:link w:val="Heading4"/>
+    <w:uiPriority w:val="9"/>
+    <w:rsid w:val="00856364"/>
+    <w:rPr>
+      <w:rFonts w:asciiTheme="majorHAnsi" w:eastAsiaTheme="majorEastAsia" w:hAnsiTheme="majorHAnsi" w:cstheme="majorBidi"/>
+      <w:b/>
+      <w:bCs/>
+      <w:i/>
+      <w:iCs/>
+      <w:color w:val="4F81BD" w:themeColor="accent1"/>
+    </w:rPr>
+  </w:style>
 </w:styles>
 </file>
 
@@ -4482,6 +5002,30 @@
       <w:rFonts w:asciiTheme="majorHAnsi" w:eastAsiaTheme="majorEastAsia" w:hAnsiTheme="majorHAnsi" w:cstheme="majorBidi"/>
       <w:b/>
       <w:bCs/>
+      <w:color w:val="4F81BD" w:themeColor="accent1"/>
+    </w:rPr>
+  </w:style>
+  <w:style w:type="paragraph" w:styleId="Heading4">
+    <w:name w:val="heading 4"/>
+    <w:basedOn w:val="Normal"/>
+    <w:next w:val="Normal"/>
+    <w:link w:val="Heading4Char"/>
+    <w:uiPriority w:val="9"/>
+    <w:unhideWhenUsed/>
+    <w:qFormat/>
+    <w:rsid w:val="00856364"/>
+    <w:pPr>
+      <w:keepNext/>
+      <w:keepLines/>
+      <w:spacing w:before="200" w:after="0"/>
+      <w:outlineLvl w:val="3"/>
+    </w:pPr>
+    <w:rPr>
+      <w:rFonts w:asciiTheme="majorHAnsi" w:eastAsiaTheme="majorEastAsia" w:hAnsiTheme="majorHAnsi" w:cstheme="majorBidi"/>
+      <w:b/>
+      <w:bCs/>
+      <w:i/>
+      <w:iCs/>
       <w:color w:val="4F81BD" w:themeColor="accent1"/>
     </w:rPr>
   </w:style>
@@ -4762,6 +5306,21 @@
     <w:pPr>
       <w:spacing w:after="0" w:line="240" w:lineRule="auto"/>
     </w:pPr>
+  </w:style>
+  <w:style w:type="character" w:customStyle="1" w:styleId="Heading4Char">
+    <w:name w:val="Heading 4 Char"/>
+    <w:basedOn w:val="DefaultParagraphFont"/>
+    <w:link w:val="Heading4"/>
+    <w:uiPriority w:val="9"/>
+    <w:rsid w:val="00856364"/>
+    <w:rPr>
+      <w:rFonts w:asciiTheme="majorHAnsi" w:eastAsiaTheme="majorEastAsia" w:hAnsiTheme="majorHAnsi" w:cstheme="majorBidi"/>
+      <w:b/>
+      <w:bCs/>
+      <w:i/>
+      <w:iCs/>
+      <w:color w:val="4F81BD" w:themeColor="accent1"/>
+    </w:rPr>
   </w:style>
 </w:styles>
 </file>
@@ -5056,7 +5615,7 @@
 </file>
 
 <file path=customXml/itemProps1.xml><?xml version="1.0" encoding="utf-8"?>
-<ds:datastoreItem xmlns:ds="http://schemas.openxmlformats.org/officeDocument/2006/customXml" ds:itemID="{2D3D6C27-ECEE-4F41-AA47-6594E78E1209}">
+<ds:datastoreItem xmlns:ds="http://schemas.openxmlformats.org/officeDocument/2006/customXml" ds:itemID="{5496122A-8B55-409F-A70A-672987FEC94D}">
   <ds:schemaRefs>
     <ds:schemaRef ds:uri="http://schemas.openxmlformats.org/officeDocument/2006/bibliography"/>
   </ds:schemaRefs>

</xml_diff>